<commit_message>
Added another clear transition
</commit_message>
<xml_diff>
--- a/SE 3353B Calculator.docx
+++ b/SE 3353B Calculator.docx
@@ -1,6 +1,6 @@
 
 <file path=word/document.xml><?xml version="1.0" encoding="utf-8"?>
-<w:document xmlns:wpc="http://schemas.microsoft.com/office/word/2010/wordprocessingCanvas" xmlns:mo="http://schemas.microsoft.com/office/mac/office/2008/main" xmlns:mc="http://schemas.openxmlformats.org/markup-compatibility/2006" xmlns:mv="urn:schemas-microsoft-com:mac:vml" xmlns:o="urn:schemas-microsoft-com:office:office" xmlns:r="http://schemas.openxmlformats.org/officeDocument/2006/relationships" xmlns:m="http://schemas.openxmlformats.org/officeDocument/2006/math" xmlns:v="urn:schemas-microsoft-com:vml" xmlns:wp14="http://schemas.microsoft.com/office/word/2010/wordprocessingDrawing" xmlns:wp="http://schemas.openxmlformats.org/drawingml/2006/wordprocessingDrawing" xmlns:w10="urn:schemas-microsoft-com:office:word" xmlns:w="http://schemas.openxmlformats.org/wordprocessingml/2006/main" xmlns:w14="http://schemas.microsoft.com/office/word/2010/wordml" xmlns:wpg="http://schemas.microsoft.com/office/word/2010/wordprocessingGroup" xmlns:wpi="http://schemas.microsoft.com/office/word/2010/wordprocessingInk" xmlns:wne="http://schemas.microsoft.com/office/word/2006/wordml" xmlns:wps="http://schemas.microsoft.com/office/word/2010/wordprocessingShape" mc:Ignorable="w14 wp14">
+<w:document xmlns:ve="http://schemas.openxmlformats.org/markup-compatibility/2006" xmlns:o="urn:schemas-microsoft-com:office:office" xmlns:r="http://schemas.openxmlformats.org/officeDocument/2006/relationships" xmlns:m="http://schemas.openxmlformats.org/officeDocument/2006/math" xmlns:v="urn:schemas-microsoft-com:vml" xmlns:wp="http://schemas.openxmlformats.org/drawingml/2006/wordprocessingDrawing" xmlns:w10="urn:schemas-microsoft-com:office:word" xmlns:w="http://schemas.openxmlformats.org/wordprocessingml/2006/main" xmlns:wne="http://schemas.microsoft.com/office/word/2006/wordml">
   <w:body>
     <w:p>
       <w:pPr>
@@ -25,9 +25,9 @@
         </w:rPr>
         <w:drawing>
           <wp:inline distT="0" distB="0" distL="0" distR="0">
-            <wp:extent cx="5486400" cy="3427730"/>
-            <wp:effectExtent l="0" t="0" r="0" b="1270"/>
-            <wp:docPr id="1" name="Picture 1"/>
+            <wp:extent cx="5486400" cy="3390900"/>
+            <wp:effectExtent l="19050" t="0" r="0" b="0"/>
+            <wp:docPr id="2" name="Picture 1"/>
             <wp:cNvGraphicFramePr>
               <a:graphicFrameLocks xmlns:a="http://schemas.openxmlformats.org/drawingml/2006/main" noChangeAspect="1"/>
             </wp:cNvGraphicFramePr>
@@ -35,29 +35,33 @@
               <a:graphicData uri="http://schemas.openxmlformats.org/drawingml/2006/picture">
                 <pic:pic xmlns:pic="http://schemas.openxmlformats.org/drawingml/2006/picture">
                   <pic:nvPicPr>
-                    <pic:cNvPr id="0" name="Screen Shot 2014-03-02 at 8.10.19 PM.png"/>
-                    <pic:cNvPicPr/>
+                    <pic:cNvPr id="0" name="Picture 1"/>
+                    <pic:cNvPicPr>
+                      <a:picLocks noChangeAspect="1" noChangeArrowheads="1"/>
+                    </pic:cNvPicPr>
                   </pic:nvPicPr>
                   <pic:blipFill>
-                    <a:blip r:embed="rId5">
-                      <a:extLst>
-                        <a:ext uri="{28A0092B-C50C-407E-A947-70E740481C1C}">
-                          <a14:useLocalDpi xmlns:a14="http://schemas.microsoft.com/office/drawing/2010/main" val="0"/>
-                        </a:ext>
-                      </a:extLst>
-                    </a:blip>
+                    <a:blip r:embed="rId4"/>
+                    <a:srcRect/>
                     <a:stretch>
                       <a:fillRect/>
                     </a:stretch>
                   </pic:blipFill>
-                  <pic:spPr>
+                  <pic:spPr bwMode="auto">
                     <a:xfrm>
                       <a:off x="0" y="0"/>
-                      <a:ext cx="5486400" cy="3427730"/>
+                      <a:ext cx="5486400" cy="3390900"/>
                     </a:xfrm>
                     <a:prstGeom prst="rect">
                       <a:avLst/>
                     </a:prstGeom>
+                    <a:noFill/>
+                    <a:ln w="9525">
+                      <a:noFill/>
+                      <a:miter lim="800000"/>
+                      <a:headEnd/>
+                      <a:tailEnd/>
+                    </a:ln>
                   </pic:spPr>
                 </pic:pic>
               </a:graphicData>
@@ -78,7 +82,7 @@
       <w:tblPr>
         <w:tblStyle w:val="LightGrid-Accent5"/>
         <w:tblW w:w="0" w:type="auto"/>
-        <w:tblLook w:val="04A0" w:firstRow="1" w:lastRow="0" w:firstColumn="1" w:lastColumn="0" w:noHBand="0" w:noVBand="1"/>
+        <w:tblLook w:val="04A0"/>
       </w:tblPr>
       <w:tblGrid>
         <w:gridCol w:w="2214"/>
@@ -88,11 +92,11 @@
       </w:tblGrid>
       <w:tr>
         <w:trPr>
-          <w:cnfStyle w:val="100000000000" w:firstRow="1" w:lastRow="0" w:firstColumn="0" w:lastColumn="0" w:oddVBand="0" w:evenVBand="0" w:oddHBand="0" w:evenHBand="0" w:firstRowFirstColumn="0" w:firstRowLastColumn="0" w:lastRowFirstColumn="0" w:lastRowLastColumn="0"/>
+          <w:cnfStyle w:val="100000000000"/>
         </w:trPr>
         <w:tc>
           <w:tcPr>
-            <w:cnfStyle w:val="001000000000" w:firstRow="0" w:lastRow="0" w:firstColumn="1" w:lastColumn="0" w:oddVBand="0" w:evenVBand="0" w:oddHBand="0" w:evenHBand="0" w:firstRowFirstColumn="0" w:firstRowLastColumn="0" w:lastRowFirstColumn="0" w:lastRowLastColumn="0"/>
+            <w:cnfStyle w:val="001000000000"/>
             <w:tcW w:w="2214" w:type="dxa"/>
           </w:tcPr>
           <w:p>
@@ -107,7 +111,7 @@
           </w:tcPr>
           <w:p>
             <w:pPr>
-              <w:cnfStyle w:val="100000000000" w:firstRow="1" w:lastRow="0" w:firstColumn="0" w:lastColumn="0" w:oddVBand="0" w:evenVBand="0" w:oddHBand="0" w:evenHBand="0" w:firstRowFirstColumn="0" w:firstRowLastColumn="0" w:lastRowFirstColumn="0" w:lastRowLastColumn="0"/>
+              <w:cnfStyle w:val="100000000000"/>
               <w:rPr>
                 <w:b w:val="0"/>
               </w:rPr>
@@ -126,7 +130,7 @@
           </w:tcPr>
           <w:p>
             <w:pPr>
-              <w:cnfStyle w:val="100000000000" w:firstRow="1" w:lastRow="0" w:firstColumn="0" w:lastColumn="0" w:oddVBand="0" w:evenVBand="0" w:oddHBand="0" w:evenHBand="0" w:firstRowFirstColumn="0" w:firstRowLastColumn="0" w:lastRowFirstColumn="0" w:lastRowLastColumn="0"/>
+              <w:cnfStyle w:val="100000000000"/>
               <w:rPr>
                 <w:b w:val="0"/>
               </w:rPr>
@@ -145,7 +149,7 @@
           </w:tcPr>
           <w:p>
             <w:pPr>
-              <w:cnfStyle w:val="100000000000" w:firstRow="1" w:lastRow="0" w:firstColumn="0" w:lastColumn="0" w:oddVBand="0" w:evenVBand="0" w:oddHBand="0" w:evenHBand="0" w:firstRowFirstColumn="0" w:firstRowLastColumn="0" w:lastRowFirstColumn="0" w:lastRowLastColumn="0"/>
+              <w:cnfStyle w:val="100000000000"/>
               <w:rPr>
                 <w:b w:val="0"/>
               </w:rPr>
@@ -161,11 +165,11 @@
       </w:tr>
       <w:tr>
         <w:trPr>
-          <w:cnfStyle w:val="000000100000" w:firstRow="0" w:lastRow="0" w:firstColumn="0" w:lastColumn="0" w:oddVBand="0" w:evenVBand="0" w:oddHBand="1" w:evenHBand="0" w:firstRowFirstColumn="0" w:firstRowLastColumn="0" w:lastRowFirstColumn="0" w:lastRowLastColumn="0"/>
+          <w:cnfStyle w:val="000000100000"/>
         </w:trPr>
         <w:tc>
           <w:tcPr>
-            <w:cnfStyle w:val="001000000000" w:firstRow="0" w:lastRow="0" w:firstColumn="1" w:lastColumn="0" w:oddVBand="0" w:evenVBand="0" w:oddHBand="0" w:evenHBand="0" w:firstRowFirstColumn="0" w:firstRowLastColumn="0" w:lastRowFirstColumn="0" w:lastRowLastColumn="0"/>
+            <w:cnfStyle w:val="001000000000"/>
             <w:tcW w:w="2214" w:type="dxa"/>
           </w:tcPr>
           <w:p>
@@ -191,7 +195,7 @@
           <w:p>
             <w:pPr>
               <w:jc w:val="center"/>
-              <w:cnfStyle w:val="000000100000" w:firstRow="0" w:lastRow="0" w:firstColumn="0" w:lastColumn="0" w:oddVBand="0" w:evenVBand="0" w:oddHBand="1" w:evenHBand="0" w:firstRowFirstColumn="0" w:firstRowLastColumn="0" w:lastRowFirstColumn="0" w:lastRowLastColumn="0"/>
+              <w:cnfStyle w:val="000000100000"/>
             </w:pPr>
             <w:r>
               <w:t>-</w:t>
@@ -205,7 +209,7 @@
           <w:p>
             <w:pPr>
               <w:jc w:val="center"/>
-              <w:cnfStyle w:val="000000100000" w:firstRow="0" w:lastRow="0" w:firstColumn="0" w:lastColumn="0" w:oddVBand="0" w:evenVBand="0" w:oddHBand="1" w:evenHBand="0" w:firstRowFirstColumn="0" w:firstRowLastColumn="0" w:lastRowFirstColumn="0" w:lastRowLastColumn="0"/>
+              <w:cnfStyle w:val="000000100000"/>
             </w:pPr>
             <w:r>
               <w:t>[0-9</w:t>
@@ -227,7 +231,7 @@
           <w:p>
             <w:pPr>
               <w:jc w:val="center"/>
-              <w:cnfStyle w:val="000000100000" w:firstRow="0" w:lastRow="0" w:firstColumn="0" w:lastColumn="0" w:oddVBand="0" w:evenVBand="0" w:oddHBand="1" w:evenHBand="0" w:firstRowFirstColumn="0" w:firstRowLastColumn="0" w:lastRowFirstColumn="0" w:lastRowLastColumn="0"/>
+              <w:cnfStyle w:val="000000100000"/>
             </w:pPr>
             <w:r>
               <w:t>-</w:t>
@@ -237,11 +241,11 @@
       </w:tr>
       <w:tr>
         <w:trPr>
-          <w:cnfStyle w:val="000000010000" w:firstRow="0" w:lastRow="0" w:firstColumn="0" w:lastColumn="0" w:oddVBand="0" w:evenVBand="0" w:oddHBand="0" w:evenHBand="1" w:firstRowFirstColumn="0" w:firstRowLastColumn="0" w:lastRowFirstColumn="0" w:lastRowLastColumn="0"/>
+          <w:cnfStyle w:val="000000010000"/>
         </w:trPr>
         <w:tc>
           <w:tcPr>
-            <w:cnfStyle w:val="001000000000" w:firstRow="0" w:lastRow="0" w:firstColumn="1" w:lastColumn="0" w:oddVBand="0" w:evenVBand="0" w:oddHBand="0" w:evenHBand="0" w:firstRowFirstColumn="0" w:firstRowLastColumn="0" w:lastRowFirstColumn="0" w:lastRowLastColumn="0"/>
+            <w:cnfStyle w:val="001000000000"/>
             <w:tcW w:w="2214" w:type="dxa"/>
           </w:tcPr>
           <w:p>
@@ -265,7 +269,7 @@
           <w:p>
             <w:pPr>
               <w:jc w:val="center"/>
-              <w:cnfStyle w:val="000000010000" w:firstRow="0" w:lastRow="0" w:firstColumn="0" w:lastColumn="0" w:oddVBand="0" w:evenVBand="0" w:oddHBand="0" w:evenHBand="1" w:firstRowFirstColumn="0" w:firstRowLastColumn="0" w:lastRowFirstColumn="0" w:lastRowLastColumn="0"/>
+              <w:cnfStyle w:val="000000010000"/>
             </w:pPr>
             <w:r>
               <w:t>-</w:t>
@@ -279,7 +283,7 @@
           <w:p>
             <w:pPr>
               <w:jc w:val="center"/>
-              <w:cnfStyle w:val="000000010000" w:firstRow="0" w:lastRow="0" w:firstColumn="0" w:lastColumn="0" w:oddVBand="0" w:evenVBand="0" w:oddHBand="0" w:evenHBand="1" w:firstRowFirstColumn="0" w:firstRowLastColumn="0" w:lastRowFirstColumn="0" w:lastRowLastColumn="0"/>
+              <w:cnfStyle w:val="000000010000"/>
             </w:pPr>
             <w:r>
               <w:t>[0-9</w:t>
@@ -301,29 +305,21 @@
           <w:p>
             <w:pPr>
               <w:jc w:val="center"/>
-              <w:cnfStyle w:val="000000010000" w:firstRow="0" w:lastRow="0" w:firstColumn="0" w:lastColumn="0" w:oddVBand="0" w:evenVBand="0" w:oddHBand="0" w:evenHBand="1" w:firstRowFirstColumn="0" w:firstRowLastColumn="0" w:lastRowFirstColumn="0" w:lastRowLastColumn="0"/>
+              <w:cnfStyle w:val="000000010000"/>
             </w:pPr>
             <w:r>
-              <w:t>[+</w:t>
-            </w:r>
-            <w:proofErr w:type="gramStart"/>
-            <w:r>
-              <w:t>,-</w:t>
-            </w:r>
-            <w:proofErr w:type="gramEnd"/>
-            <w:r>
-              <w:t>,*,/,=]</w:t>
+              <w:t>[+,-,*,/,=]</w:t>
             </w:r>
           </w:p>
         </w:tc>
       </w:tr>
       <w:tr>
         <w:trPr>
-          <w:cnfStyle w:val="000000100000" w:firstRow="0" w:lastRow="0" w:firstColumn="0" w:lastColumn="0" w:oddVBand="0" w:evenVBand="0" w:oddHBand="1" w:evenHBand="0" w:firstRowFirstColumn="0" w:firstRowLastColumn="0" w:lastRowFirstColumn="0" w:lastRowLastColumn="0"/>
+          <w:cnfStyle w:val="000000100000"/>
         </w:trPr>
         <w:tc>
           <w:tcPr>
-            <w:cnfStyle w:val="001000000000" w:firstRow="0" w:lastRow="0" w:firstColumn="1" w:lastColumn="0" w:oddVBand="0" w:evenVBand="0" w:oddHBand="0" w:evenHBand="0" w:firstRowFirstColumn="0" w:firstRowLastColumn="0" w:lastRowFirstColumn="0" w:lastRowLastColumn="0"/>
+            <w:cnfStyle w:val="001000000000"/>
             <w:tcW w:w="2214" w:type="dxa"/>
           </w:tcPr>
           <w:p>
@@ -347,7 +343,7 @@
           <w:p>
             <w:pPr>
               <w:jc w:val="center"/>
-              <w:cnfStyle w:val="000000100000" w:firstRow="0" w:lastRow="0" w:firstColumn="0" w:lastColumn="0" w:oddVBand="0" w:evenVBand="0" w:oddHBand="1" w:evenHBand="0" w:firstRowFirstColumn="0" w:firstRowLastColumn="0" w:lastRowFirstColumn="0" w:lastRowLastColumn="0"/>
+              <w:cnfStyle w:val="000000100000"/>
             </w:pPr>
             <w:r>
               <w:t>Clear</w:t>
@@ -361,18 +357,18 @@
           <w:p>
             <w:pPr>
               <w:jc w:val="center"/>
-              <w:cnfStyle w:val="000000100000" w:firstRow="0" w:lastRow="0" w:firstColumn="0" w:lastColumn="0" w:oddVBand="0" w:evenVBand="0" w:oddHBand="1" w:evenHBand="0" w:firstRowFirstColumn="0" w:firstRowLastColumn="0" w:lastRowFirstColumn="0" w:lastRowLastColumn="0"/>
+              <w:cnfStyle w:val="000000100000"/>
             </w:pPr>
             <w:r>
-              <w:t>[0-9</w:t>
+              <w:t>[0-9,.</w:t>
             </w:r>
             <w:proofErr w:type="gramStart"/>
             <w:r>
-              <w:t>,.,</w:t>
+              <w:t>,=</w:t>
             </w:r>
             <w:proofErr w:type="gramEnd"/>
             <w:r>
-              <w:t>=]</w:t>
+              <w:t>]</w:t>
             </w:r>
           </w:p>
         </w:tc>
@@ -383,7 +379,7 @@
           <w:p>
             <w:pPr>
               <w:jc w:val="center"/>
-              <w:cnfStyle w:val="000000100000" w:firstRow="0" w:lastRow="0" w:firstColumn="0" w:lastColumn="0" w:oddVBand="0" w:evenVBand="0" w:oddHBand="1" w:evenHBand="0" w:firstRowFirstColumn="0" w:firstRowLastColumn="0" w:lastRowFirstColumn="0" w:lastRowLastColumn="0"/>
+              <w:cnfStyle w:val="000000100000"/>
             </w:pPr>
             <w:r>
               <w:t>-</w:t>
@@ -404,7 +400,7 @@
 </file>
 
 <file path=word/styles.xml><?xml version="1.0" encoding="utf-8"?>
-<w:styles xmlns:mc="http://schemas.openxmlformats.org/markup-compatibility/2006" xmlns:r="http://schemas.openxmlformats.org/officeDocument/2006/relationships" xmlns:w="http://schemas.openxmlformats.org/wordprocessingml/2006/main" xmlns:w14="http://schemas.microsoft.com/office/word/2010/wordml" mc:Ignorable="w14">
+<w:styles xmlns:r="http://schemas.openxmlformats.org/officeDocument/2006/relationships" xmlns:w="http://schemas.openxmlformats.org/wordprocessingml/2006/main">
   <w:docDefaults>
     <w:rPrDefault>
       <w:rPr>
@@ -416,7 +412,7 @@
     </w:rPrDefault>
     <w:pPrDefault/>
   </w:docDefaults>
-  <w:latentStyles w:defLockedState="0" w:defUIPriority="99" w:defSemiHidden="1" w:defUnhideWhenUsed="1" w:defQFormat="0" w:count="276">
+  <w:latentStyles w:defLockedState="0" w:defUIPriority="99" w:defSemiHidden="1" w:defUnhideWhenUsed="1" w:defQFormat="0" w:count="267">
     <w:lsdException w:name="Normal" w:semiHidden="0" w:uiPriority="0" w:unhideWhenUsed="0" w:qFormat="1"/>
     <w:lsdException w:name="heading 1" w:semiHidden="0" w:uiPriority="9" w:unhideWhenUsed="0" w:qFormat="1"/>
     <w:lsdException w:name="heading 2" w:uiPriority="9" w:qFormat="1"/>
@@ -558,6 +554,7 @@
   <w:style w:type="paragraph" w:default="1" w:styleId="Normal">
     <w:name w:val="Normal"/>
     <w:qFormat/>
+    <w:rsid w:val="00F86612"/>
   </w:style>
   <w:style w:type="paragraph" w:styleId="Heading1">
     <w:name w:val="heading 1"/>
@@ -593,6 +590,7 @@
     <w:uiPriority w:val="99"/>
     <w:semiHidden/>
     <w:unhideWhenUsed/>
+    <w:qFormat/>
     <w:tblPr>
       <w:tblInd w:w="0" w:type="dxa"/>
       <w:tblCellMar>

</xml_diff>